<commit_message>
Update documentation: config of index in GeoServer
</commit_message>
<xml_diff>
--- a/geoserver-ext/Configuration of Aggregation Index.docx
+++ b/geoserver-ext/Configuration of Aggregation Index.docx
@@ -1,6 +1,6 @@
 
 <file path=word/document.xml><?xml version="1.0" encoding="utf-8"?>
-<w:document xmlns:ve="http://schemas.openxmlformats.org/markup-compatibility/2006" xmlns:o="urn:schemas-microsoft-com:office:office" xmlns:r="http://schemas.openxmlformats.org/officeDocument/2006/relationships" xmlns:m="http://schemas.openxmlformats.org/officeDocument/2006/math" xmlns:v="urn:schemas-microsoft-com:vml" xmlns:wp="http://schemas.openxmlformats.org/drawingml/2006/wordprocessingDrawing" xmlns:w10="urn:schemas-microsoft-com:office:word" xmlns:w="http://schemas.openxmlformats.org/wordprocessingml/2006/main" xmlns:wne="http://schemas.microsoft.com/office/word/2006/wordml">
+<w:document xmlns:wpc="http://schemas.microsoft.com/office/word/2010/wordprocessingCanvas" xmlns:mc="http://schemas.openxmlformats.org/markup-compatibility/2006" xmlns:o="urn:schemas-microsoft-com:office:office" xmlns:r="http://schemas.openxmlformats.org/officeDocument/2006/relationships" xmlns:m="http://schemas.openxmlformats.org/officeDocument/2006/math" xmlns:v="urn:schemas-microsoft-com:vml" xmlns:wp14="http://schemas.microsoft.com/office/word/2010/wordprocessingDrawing" xmlns:wp="http://schemas.openxmlformats.org/drawingml/2006/wordprocessingDrawing" xmlns:w10="urn:schemas-microsoft-com:office:word" xmlns:w="http://schemas.openxmlformats.org/wordprocessingml/2006/main" xmlns:w14="http://schemas.microsoft.com/office/word/2010/wordml" xmlns:wpg="http://schemas.microsoft.com/office/word/2010/wordprocessingGroup" xmlns:wpi="http://schemas.microsoft.com/office/word/2010/wordprocessingInk" xmlns:wne="http://schemas.microsoft.com/office/word/2006/wordml" xmlns:wps="http://schemas.microsoft.com/office/word/2010/wordprocessingShape" mc:Ignorable="w14 wp14">
   <w:body>
     <w:p>
       <w:pPr>
@@ -67,6 +67,9 @@
         <w:t>PostGIS</w:t>
       </w:r>
       <w:proofErr w:type="spellEnd"/>
+      <w:r>
+        <w:t xml:space="preserve"> or MonetDB (with GIS compatibility)</w:t>
+      </w:r>
     </w:p>
     <w:p>
       <w:pPr>
@@ -101,7 +104,7 @@
       <w:r>
         <w:br/>
       </w:r>
-      <w:hyperlink r:id="rId6" w:history="1">
+      <w:hyperlink r:id="rId7" w:history="1">
         <w:r>
           <w:rPr>
             <w:rStyle w:val="Hyperlink"/>
@@ -191,7 +194,7 @@
       </w:r>
     </w:p>
     <w:p>
-      <w:hyperlink r:id="rId7" w:history="1">
+      <w:hyperlink r:id="rId8" w:history="1">
         <w:r>
           <w:rPr>
             <w:rStyle w:val="Hyperlink"/>
@@ -222,7 +225,7 @@
       </w:r>
     </w:p>
     <w:p>
-      <w:hyperlink r:id="rId8" w:history="1">
+      <w:hyperlink r:id="rId9" w:history="1">
         <w:r>
           <w:rPr>
             <w:rStyle w:val="Hyperlink"/>
@@ -249,164 +252,39 @@
         <w:rPr>
           <w:noProof/>
         </w:rPr>
-        <w:t>The basic idea is that often if you want to visualize a lot of</w:t>
+        <w:t xml:space="preserve">The basic idea is that often if you want to visualize a lot of information in a GIS the layers get very slow and overly crowded. We suggest to have in addition to the layer providing the features for each individual object another layer where we present only aggregates. Thus, we put a grid over the map with a configurable amount of cells and we display e.g. the number of objects in a particular cell instead of all objects of that cell. The idea is that the user can first get an idea about the distribution of the data in the current view of the map and zoom in on the parts which are most interesting. Once the number of objects is sufficiently small you switch the detailed layer on again to </w:t>
       </w:r>
       <w:r>
         <w:rPr>
           <w:noProof/>
         </w:rPr>
-        <w:t xml:space="preserve"> </w:t>
+        <w:t xml:space="preserve">investigate the individual </w:t>
       </w:r>
       <w:r>
         <w:rPr>
           <w:noProof/>
         </w:rPr>
-        <w:t>information in a GIS the layers get very slow</w:t>
-      </w:r>
-      <w:r>
+        <w:t>objects.</w:t>
+      </w:r>
+    </w:p>
+    <w:p>
+      <w:pPr>
         <w:rPr>
           <w:noProof/>
         </w:rPr>
-        <w:t xml:space="preserve"> and overly crowded</w:t>
-      </w:r>
+      </w:pPr>
       <w:r>
         <w:rPr>
           <w:noProof/>
         </w:rPr>
-        <w:t>. We suggest to have in</w:t>
-      </w:r>
+        <w:t>The figure below shows a screen shot of the demo application explaining the different control elements in the application. The numbers in the grid cells represents the number of tweets available in the grid cell. These values are translated into a color code to visualize the count value in the map. The red dots represent a second layer showing a subset of all tweets – using the WMS maxFeature option. This way the application has a response time which allows actually browsing the data without getting frustrated.</w:t>
+      </w:r>
+    </w:p>
+    <w:p>
       <w:r>
         <w:rPr>
           <w:noProof/>
-        </w:rPr>
-        <w:t xml:space="preserve"> </w:t>
-      </w:r>
-      <w:r>
-        <w:rPr>
-          <w:noProof/>
-        </w:rPr>
-        <w:t>addition to the layer providing the features for each individual object</w:t>
-      </w:r>
-      <w:r>
-        <w:rPr>
-          <w:noProof/>
-        </w:rPr>
-        <w:t xml:space="preserve"> </w:t>
-      </w:r>
-      <w:r>
-        <w:rPr>
-          <w:noProof/>
-        </w:rPr>
-        <w:t>another layer where we present only aggregates. Thus, we put a grid over</w:t>
-      </w:r>
-      <w:r>
-        <w:rPr>
-          <w:noProof/>
-        </w:rPr>
-        <w:t xml:space="preserve"> </w:t>
-      </w:r>
-      <w:r>
-        <w:rPr>
-          <w:noProof/>
-        </w:rPr>
-        <w:t>the map with a configurable amount of cells and we display e.g. the</w:t>
-      </w:r>
-      <w:r>
-        <w:rPr>
-          <w:noProof/>
-        </w:rPr>
-        <w:t xml:space="preserve"> </w:t>
-      </w:r>
-      <w:r>
-        <w:rPr>
-          <w:noProof/>
-        </w:rPr>
-        <w:t>number of objects in a particular cell instead of all objects of that cell.</w:t>
-      </w:r>
-      <w:r>
-        <w:rPr>
-          <w:noProof/>
-        </w:rPr>
-        <w:t xml:space="preserve"> </w:t>
-      </w:r>
-      <w:r>
-        <w:rPr>
-          <w:noProof/>
-        </w:rPr>
-        <w:t>The idea is that the user can</w:t>
-      </w:r>
-      <w:r>
-        <w:rPr>
-          <w:noProof/>
-        </w:rPr>
-        <w:t xml:space="preserve"> first get an idea about the </w:t>
-      </w:r>
-      <w:r>
-        <w:rPr>
-          <w:noProof/>
-        </w:rPr>
-        <w:t>distribution of the data in the current view of the map and zoom in on</w:t>
-      </w:r>
-      <w:r>
-        <w:rPr>
-          <w:noProof/>
-        </w:rPr>
-        <w:t xml:space="preserve"> </w:t>
-      </w:r>
-      <w:r>
-        <w:rPr>
-          <w:noProof/>
-        </w:rPr>
-        <w:t>the parts which are most interesting. Once the number of objects is</w:t>
-      </w:r>
-      <w:r>
-        <w:rPr>
-          <w:noProof/>
-        </w:rPr>
-        <w:t xml:space="preserve"> </w:t>
-      </w:r>
-      <w:r>
-        <w:rPr>
-          <w:noProof/>
-        </w:rPr>
-        <w:t>sufficiently small you switch the det</w:t>
-      </w:r>
-      <w:r>
-        <w:rPr>
-          <w:noProof/>
-        </w:rPr>
-        <w:t xml:space="preserve">ailed layer on again to </w:t>
-      </w:r>
-      <w:r>
-        <w:rPr>
-          <w:noProof/>
-        </w:rPr>
-        <w:t xml:space="preserve">investigate the individual </w:t>
-      </w:r>
-      <w:r>
-        <w:rPr>
-          <w:noProof/>
-        </w:rPr>
-        <w:t>objects.</w:t>
-      </w:r>
-    </w:p>
-    <w:p>
-      <w:pPr>
-        <w:rPr>
-          <w:noProof/>
-        </w:rPr>
-      </w:pPr>
-      <w:r>
-        <w:rPr>
-          <w:noProof/>
-        </w:rPr>
-        <w:t>The figure below shows a screen shot of the demo application explaining the different control elements in the application. The numbers in the grid cells represents the number of tweets available in the grid cell. These values are translated into a color code to visualize the count value in the map. The red dots represent a second layer showing a subset of all tweets – using the WMS maxFeature option. This way the application has a response time which allows actually browsing the data without getting frustrated.</w:t>
-      </w:r>
-    </w:p>
-    <w:p>
-      <w:r>
-        <w:rPr>
-          <w:noProof/>
+          <w:lang w:val="nl-NL" w:eastAsia="nl-NL"/>
         </w:rPr>
         <w:lastRenderedPageBreak/>
         <w:drawing>
@@ -427,7 +305,7 @@
                     </pic:cNvPicPr>
                   </pic:nvPicPr>
                   <pic:blipFill>
-                    <a:blip r:embed="rId9" cstate="print"/>
+                    <a:blip r:embed="rId10" cstate="print"/>
                     <a:srcRect/>
                     <a:stretch>
                       <a:fillRect/>
@@ -465,6 +343,7 @@
       <w:r>
         <w:rPr>
           <w:noProof/>
+          <w:lang w:val="nl-NL" w:eastAsia="nl-NL"/>
         </w:rPr>
         <w:drawing>
           <wp:inline distT="0" distB="0" distL="0" distR="0">
@@ -484,7 +363,7 @@
                     </pic:cNvPicPr>
                   </pic:nvPicPr>
                   <pic:blipFill>
-                    <a:blip r:embed="rId10" cstate="print"/>
+                    <a:blip r:embed="rId11" cstate="print"/>
                     <a:srcRect/>
                     <a:stretch>
                       <a:fillRect/>
@@ -531,63 +410,13 @@
         <w:pStyle w:val="Heading3"/>
       </w:pPr>
       <w:r>
+        <w:rPr>
+          <w:noProof/>
+          <w:lang w:val="nl-NL" w:eastAsia="nl-NL"/>
+        </w:rPr>
         <w:lastRenderedPageBreak/>
-        <w:t>Configuration aggregation index extension</w:t>
-      </w:r>
-    </w:p>
-    <w:p>
-      <w:r>
-        <w:t xml:space="preserve">After the extension is installed in </w:t>
-      </w:r>
-      <w:proofErr w:type="spellStart"/>
-      <w:r>
-        <w:t>geoserver</w:t>
-      </w:r>
-      <w:proofErr w:type="spellEnd"/>
-      <w:r>
-        <w:t xml:space="preserve"> – see installation guide for details – the aggregation index can be configured via the </w:t>
-      </w:r>
-      <w:proofErr w:type="spellStart"/>
-      <w:r>
-        <w:t>geoserver</w:t>
-      </w:r>
-      <w:proofErr w:type="spellEnd"/>
-      <w:r>
-        <w:t xml:space="preserve"> admin interface at</w:t>
-      </w:r>
-    </w:p>
-    <w:p>
-      <w:hyperlink r:id="rId11" w:history="1">
-        <w:r>
-          <w:rPr>
-            <w:rStyle w:val="Hyperlink"/>
-          </w:rPr>
-          <w:t>http://localhost:8080/geoserver/web/</w:t>
-        </w:r>
-      </w:hyperlink>
-    </w:p>
-    <w:p>
-      <w:r>
-        <w:rPr>
-          <w:noProof/>
-        </w:rPr>
-        <w:pict>
-          <v:rect id="_x0000_s1031" style="position:absolute;margin-left:303.55pt;margin-top:28.05pt;width:139.7pt;height:14.5pt;z-index:251664384" filled="f" fillcolor="white [3201]" strokecolor="#c0504d [3205]" strokeweight="2.5pt">
-            <v:shadow color="#868686"/>
-          </v:rect>
-        </w:pict>
-      </w:r>
-      <w:r>
-        <w:t>After logging in as admin, you can create a new data store choosing the option “add stores”.</w:t>
-      </w:r>
-    </w:p>
-    <w:p>
-      <w:r>
-        <w:t xml:space="preserve">You will see something like the screen shot on the right hand side. </w:t>
-      </w:r>
-      <w:r>
         <w:drawing>
-          <wp:anchor distT="0" distB="0" distL="114300" distR="114300" simplePos="0" relativeHeight="251663360" behindDoc="0" locked="0" layoutInCell="1" allowOverlap="1">
+          <wp:anchor distT="0" distB="0" distL="114300" distR="114300" simplePos="0" relativeHeight="251663360" behindDoc="0" locked="0" layoutInCell="1" allowOverlap="1" wp14:anchorId="01800E00" wp14:editId="28A5D9F7">
             <wp:simplePos x="3819951" y="7308376"/>
             <wp:positionH relativeFrom="margin">
               <wp:align>right</wp:align>
@@ -595,8 +424,8 @@
             <wp:positionV relativeFrom="margin">
               <wp:align>top</wp:align>
             </wp:positionV>
-            <wp:extent cx="2082706" cy="1760561"/>
-            <wp:effectExtent l="19050" t="0" r="0" b="0"/>
+            <wp:extent cx="2527935" cy="1480185"/>
+            <wp:effectExtent l="0" t="0" r="0" b="0"/>
             <wp:wrapSquare wrapText="bothSides"/>
             <wp:docPr id="6" name="Picture 2"/>
             <wp:cNvGraphicFramePr>
@@ -612,8 +441,13 @@
                     </pic:cNvPicPr>
                   </pic:nvPicPr>
                   <pic:blipFill>
-                    <a:blip r:embed="rId12" cstate="print"/>
-                    <a:srcRect/>
+                    <a:blip r:embed="rId12">
+                      <a:extLst>
+                        <a:ext uri="{28A0092B-C50C-407E-A947-70E740481C1C}">
+                          <a14:useLocalDpi xmlns:a14="http://schemas.microsoft.com/office/drawing/2010/main" val="0"/>
+                        </a:ext>
+                      </a:extLst>
+                    </a:blip>
                     <a:stretch>
                       <a:fillRect/>
                     </a:stretch>
@@ -621,7 +455,178 @@
                   <pic:spPr bwMode="auto">
                     <a:xfrm>
                       <a:off x="0" y="0"/>
-                      <a:ext cx="2082706" cy="1760561"/>
+                      <a:ext cx="2530138" cy="1481794"/>
+                    </a:xfrm>
+                    <a:prstGeom prst="rect">
+                      <a:avLst/>
+                    </a:prstGeom>
+                    <a:noFill/>
+                    <a:ln w="9525">
+                      <a:noFill/>
+                      <a:miter lim="800000"/>
+                      <a:headEnd/>
+                      <a:tailEnd/>
+                    </a:ln>
+                  </pic:spPr>
+                </pic:pic>
+              </a:graphicData>
+            </a:graphic>
+            <wp14:sizeRelH relativeFrom="margin">
+              <wp14:pctWidth>0</wp14:pctWidth>
+            </wp14:sizeRelH>
+            <wp14:sizeRelV relativeFrom="margin">
+              <wp14:pctHeight>0</wp14:pctHeight>
+            </wp14:sizeRelV>
+          </wp:anchor>
+        </w:drawing>
+      </w:r>
+      <w:r>
+        <w:t>Configuration aggregation index extension</w:t>
+      </w:r>
+    </w:p>
+    <w:p>
+      <w:r>
+        <w:t xml:space="preserve">After the extension is installed in </w:t>
+      </w:r>
+      <w:proofErr w:type="spellStart"/>
+      <w:r>
+        <w:t>geoserver</w:t>
+      </w:r>
+      <w:proofErr w:type="spellEnd"/>
+      <w:r>
+        <w:t xml:space="preserve"> – see installation guide for details – the aggregation index can be configured via the </w:t>
+      </w:r>
+      <w:proofErr w:type="spellStart"/>
+      <w:r>
+        <w:t>geoserver</w:t>
+      </w:r>
+      <w:proofErr w:type="spellEnd"/>
+      <w:r>
+        <w:t xml:space="preserve"> admin interface at</w:t>
+      </w:r>
+    </w:p>
+    <w:p>
+      <w:hyperlink r:id="rId13" w:history="1">
+        <w:r>
+          <w:rPr>
+            <w:rStyle w:val="Hyperlink"/>
+          </w:rPr>
+          <w:t>http://localhost:8080/geoserver/web/</w:t>
+        </w:r>
+      </w:hyperlink>
+    </w:p>
+    <w:p>
+      <w:r>
+        <w:t>After logging in as admin, you can create a new data store choosing the option “add stores”.</w:t>
+      </w:r>
+    </w:p>
+    <w:p>
+      <w:r>
+        <w:t>You will see something like the screen shot on the right hand side. Choose the option “</w:t>
+      </w:r>
+      <w:proofErr w:type="spellStart"/>
+      <w:r>
+        <w:t>NeoGeo</w:t>
+      </w:r>
+      <w:proofErr w:type="spellEnd"/>
+      <w:r>
+        <w:t xml:space="preserve"> A</w:t>
+      </w:r>
+      <w:r>
+        <w:t xml:space="preserve">ggregate”. If you do not see the option then the aggregation index </w:t>
+      </w:r>
+      <w:proofErr w:type="spellStart"/>
+      <w:r>
+        <w:t>geoserver</w:t>
+      </w:r>
+      <w:proofErr w:type="spellEnd"/>
+      <w:r>
+        <w:t xml:space="preserve"> extension has not been installed properly.</w:t>
+      </w:r>
+    </w:p>
+    <w:p>
+      <w:r>
+        <w:t>Next you will see a screen similar to the screen shot on the right hand side. Please specify the mandatory fields.</w:t>
+      </w:r>
+    </w:p>
+    <w:p>
+      <w:pPr>
+        <w:pStyle w:val="ListParagraph"/>
+        <w:numPr>
+          <w:ilvl w:val="0"/>
+          <w:numId w:val="2"/>
+        </w:numPr>
+      </w:pPr>
+      <w:r>
+        <w:t>Data Source Name: just a name you assign to the store</w:t>
+      </w:r>
+    </w:p>
+    <w:p>
+      <w:pPr>
+        <w:pStyle w:val="ListParagraph"/>
+        <w:numPr>
+          <w:ilvl w:val="0"/>
+          <w:numId w:val="2"/>
+        </w:numPr>
+      </w:pPr>
+      <w:r>
+        <w:t>Database type: select the type of underlying database, either PostgreSQL or MonetDB</w:t>
+      </w:r>
+    </w:p>
+    <w:p>
+      <w:pPr>
+        <w:pStyle w:val="ListParagraph"/>
+        <w:numPr>
+          <w:ilvl w:val="0"/>
+          <w:numId w:val="2"/>
+        </w:numPr>
+      </w:pPr>
+      <w:r>
+        <w:rPr>
+          <w:noProof/>
+          <w:lang w:val="nl-NL" w:eastAsia="nl-NL"/>
+        </w:rPr>
+        <w:drawing>
+          <wp:anchor distT="0" distB="0" distL="114300" distR="114300" simplePos="0" relativeHeight="251657215" behindDoc="0" locked="0" layoutInCell="1" allowOverlap="1" wp14:anchorId="13283EFC" wp14:editId="0A05112F">
+            <wp:simplePos x="933450" y="914400"/>
+            <wp:positionH relativeFrom="margin">
+              <wp:align>right</wp:align>
+            </wp:positionH>
+            <wp:positionV relativeFrom="margin">
+              <wp:align>bottom</wp:align>
+            </wp:positionV>
+            <wp:extent cx="2050415" cy="5035550"/>
+            <wp:effectExtent l="0" t="0" r="0" b="0"/>
+            <wp:wrapSquare wrapText="bothSides"/>
+            <wp:docPr id="2" name="Picture 1"/>
+            <wp:cNvGraphicFramePr>
+              <a:graphicFrameLocks xmlns:a="http://schemas.openxmlformats.org/drawingml/2006/main" noChangeAspect="1"/>
+            </wp:cNvGraphicFramePr>
+            <a:graphic xmlns:a="http://schemas.openxmlformats.org/drawingml/2006/main">
+              <a:graphicData uri="http://schemas.openxmlformats.org/drawingml/2006/picture">
+                <pic:pic xmlns:pic="http://schemas.openxmlformats.org/drawingml/2006/picture">
+                  <pic:nvPicPr>
+                    <pic:cNvPr id="0" name="Picture 1"/>
+                    <pic:cNvPicPr>
+                      <a:picLocks noChangeAspect="1" noChangeArrowheads="1"/>
+                    </pic:cNvPicPr>
+                  </pic:nvPicPr>
+                  <pic:blipFill>
+                    <a:blip r:embed="rId14">
+                      <a:extLst>
+                        <a:ext uri="{28A0092B-C50C-407E-A947-70E740481C1C}">
+                          <a14:useLocalDpi xmlns:a14="http://schemas.microsoft.com/office/drawing/2010/main" val="0"/>
+                        </a:ext>
+                      </a:extLst>
+                    </a:blip>
+                    <a:stretch>
+                      <a:fillRect/>
+                    </a:stretch>
+                  </pic:blipFill>
+                  <pic:spPr bwMode="auto">
+                    <a:xfrm>
+                      <a:off x="0" y="0"/>
+                      <a:ext cx="2050565" cy="5036024"/>
                     </a:xfrm>
                     <a:prstGeom prst="rect">
                       <a:avLst/>
@@ -641,78 +646,13 @@
         </w:drawing>
       </w:r>
       <w:r>
-        <w:t xml:space="preserve">Choose the option “aggregate”. If you do not see the option then the aggregation index </w:t>
-      </w:r>
-      <w:proofErr w:type="spellStart"/>
-      <w:r>
-        <w:t>geoserver</w:t>
-      </w:r>
-      <w:proofErr w:type="spellEnd"/>
-      <w:r>
-        <w:t xml:space="preserve"> extension has not been installed properly.</w:t>
-      </w:r>
-    </w:p>
-    <w:p>
-      <w:r>
-        <w:rPr>
-          <w:noProof/>
-        </w:rPr>
-        <w:drawing>
-          <wp:anchor distT="0" distB="0" distL="114300" distR="114300" simplePos="0" relativeHeight="251657215" behindDoc="0" locked="0" layoutInCell="1" allowOverlap="1">
-            <wp:simplePos x="933450" y="914400"/>
-            <wp:positionH relativeFrom="margin">
-              <wp:align>right</wp:align>
-            </wp:positionH>
-            <wp:positionV relativeFrom="margin">
-              <wp:align>bottom</wp:align>
-            </wp:positionV>
-            <wp:extent cx="2053505" cy="5036024"/>
-            <wp:effectExtent l="19050" t="0" r="3895" b="0"/>
-            <wp:wrapSquare wrapText="bothSides"/>
-            <wp:docPr id="2" name="Picture 1"/>
-            <wp:cNvGraphicFramePr>
-              <a:graphicFrameLocks xmlns:a="http://schemas.openxmlformats.org/drawingml/2006/main" noChangeAspect="1"/>
-            </wp:cNvGraphicFramePr>
-            <a:graphic xmlns:a="http://schemas.openxmlformats.org/drawingml/2006/main">
-              <a:graphicData uri="http://schemas.openxmlformats.org/drawingml/2006/picture">
-                <pic:pic xmlns:pic="http://schemas.openxmlformats.org/drawingml/2006/picture">
-                  <pic:nvPicPr>
-                    <pic:cNvPr id="0" name="Picture 1"/>
-                    <pic:cNvPicPr>
-                      <a:picLocks noChangeAspect="1" noChangeArrowheads="1"/>
-                    </pic:cNvPicPr>
-                  </pic:nvPicPr>
-                  <pic:blipFill>
-                    <a:blip r:embed="rId13" cstate="print"/>
-                    <a:srcRect/>
-                    <a:stretch>
-                      <a:fillRect/>
-                    </a:stretch>
-                  </pic:blipFill>
-                  <pic:spPr bwMode="auto">
-                    <a:xfrm>
-                      <a:off x="0" y="0"/>
-                      <a:ext cx="2053505" cy="5036024"/>
-                    </a:xfrm>
-                    <a:prstGeom prst="rect">
-                      <a:avLst/>
-                    </a:prstGeom>
-                    <a:noFill/>
-                    <a:ln w="9525">
-                      <a:noFill/>
-                      <a:miter lim="800000"/>
-                      <a:headEnd/>
-                      <a:tailEnd/>
-                    </a:ln>
-                  </pic:spPr>
-                </pic:pic>
-              </a:graphicData>
-            </a:graphic>
-          </wp:anchor>
-        </w:drawing>
-      </w:r>
-      <w:r>
-        <w:t>Next you will see a screen similar to the screen shot on the right hand side. Please specify the mandatory fields.</w:t>
+        <w:t>Hostname: hostname of the</w:t>
+      </w:r>
+      <w:r>
+        <w:t xml:space="preserve"> database</w:t>
+      </w:r>
+      <w:r>
+        <w:t xml:space="preserve"> server where the aggregation index is maintained. Please realize that the creation of the aggregation index is outside the scope of this document.</w:t>
       </w:r>
     </w:p>
     <w:p>
@@ -724,7 +664,7 @@
         </w:numPr>
       </w:pPr>
       <w:r>
-        <w:t>Data Source Name: just a name you assign to the store</w:t>
+        <w:t>Port: database port</w:t>
       </w:r>
     </w:p>
     <w:p>
@@ -736,15 +676,7 @@
         </w:numPr>
       </w:pPr>
       <w:r>
-        <w:t xml:space="preserve">Hostname: hostname of the </w:t>
-      </w:r>
-      <w:proofErr w:type="spellStart"/>
-      <w:r>
-        <w:t>PostGIS</w:t>
-      </w:r>
-      <w:proofErr w:type="spellEnd"/>
-      <w:r>
-        <w:t xml:space="preserve"> server where the aggregation index is maintained. Please realize that the creation of the aggregation index is outside the scope of this document.</w:t>
+        <w:t>Schema: name of the schema where the aggregation index is maintained</w:t>
       </w:r>
     </w:p>
     <w:p>
@@ -756,7 +688,7 @@
         </w:numPr>
       </w:pPr>
       <w:r>
-        <w:t>Port: database port</w:t>
+        <w:t>database: name of the database where the aggregation index is maintained</w:t>
       </w:r>
     </w:p>
     <w:p>
@@ -768,7 +700,13 @@
         </w:numPr>
       </w:pPr>
       <w:r>
-        <w:t>Schema: name of the schema where the aggregation index is maintained</w:t>
+        <w:t xml:space="preserve">username and password of the used </w:t>
+      </w:r>
+      <w:r>
+        <w:t>database</w:t>
+      </w:r>
+      <w:r>
+        <w:t xml:space="preserve"> server</w:t>
       </w:r>
     </w:p>
     <w:p>
@@ -779,8 +717,31 @@
           <w:numId w:val="2"/>
         </w:numPr>
       </w:pPr>
-      <w:r>
-        <w:t>database: name of the database where the aggregation index is maintained</w:t>
+      <w:proofErr w:type="spellStart"/>
+      <w:proofErr w:type="gramStart"/>
+      <w:r>
+        <w:t>xSize</w:t>
+      </w:r>
+      <w:proofErr w:type="spellEnd"/>
+      <w:proofErr w:type="gramEnd"/>
+      <w:r>
+        <w:t xml:space="preserve">, </w:t>
+      </w:r>
+      <w:proofErr w:type="spellStart"/>
+      <w:r>
+        <w:t>ySize</w:t>
+      </w:r>
+      <w:proofErr w:type="spellEnd"/>
+      <w:r>
+        <w:t xml:space="preserve">, </w:t>
+      </w:r>
+      <w:proofErr w:type="spellStart"/>
+      <w:r>
+        <w:t>timeSize</w:t>
+      </w:r>
+      <w:proofErr w:type="spellEnd"/>
+      <w:r>
+        <w:t>: specifies the dimensions of the grid which is created for every view of the map to calculate the aggregates per cell. The higher the number of cells the more detailed the information – be careful not to have too much information. However, the performance decreases in case of high resolution.</w:t>
       </w:r>
     </w:p>
     <w:p>
@@ -792,15 +753,7 @@
         </w:numPr>
       </w:pPr>
       <w:r>
-        <w:t xml:space="preserve">username and password of the used </w:t>
-      </w:r>
-      <w:proofErr w:type="spellStart"/>
-      <w:r>
-        <w:t>PostGIS</w:t>
-      </w:r>
-      <w:proofErr w:type="spellEnd"/>
-      <w:r>
-        <w:t xml:space="preserve"> server</w:t>
+        <w:t>Count, sum, minimum, maximum: tick the boxes for the aggregates you are going to use in your application. Please note that from these basic aggregates much more aggregates like e.g. mean can be derived, by dividing the sum by the count.</w:t>
       </w:r>
     </w:p>
     <w:p>
@@ -811,29 +764,28 @@
           <w:numId w:val="2"/>
         </w:numPr>
       </w:pPr>
-      <w:proofErr w:type="spellStart"/>
-      <w:r>
-        <w:t>xSize</w:t>
-      </w:r>
-      <w:proofErr w:type="spellEnd"/>
-      <w:r>
-        <w:t xml:space="preserve">, </w:t>
-      </w:r>
-      <w:proofErr w:type="spellStart"/>
-      <w:r>
-        <w:t>ySize</w:t>
-      </w:r>
-      <w:proofErr w:type="spellEnd"/>
-      <w:r>
-        <w:t xml:space="preserve">, </w:t>
-      </w:r>
-      <w:proofErr w:type="spellStart"/>
-      <w:r>
-        <w:t>timeSize</w:t>
-      </w:r>
-      <w:proofErr w:type="spellEnd"/>
-      <w:r>
-        <w:t>: specifies the dimensions of the grid which is created for every view of the map to calculate the aggregates per cell. The higher the number of cells the more detailed the information – be careful not to have too much information. However, the performance decreases in case of high resolution.</w:t>
+      <w:r>
+        <w:t xml:space="preserve">Enable server-side </w:t>
+      </w:r>
+      <w:proofErr w:type="spellStart"/>
+      <w:r>
+        <w:t>Stairwalk</w:t>
+      </w:r>
+      <w:proofErr w:type="spellEnd"/>
+      <w:r>
+        <w:t xml:space="preserve">: by ticking this box the data source will rely on the use of the database plugins to use </w:t>
+      </w:r>
+      <w:r>
+        <w:lastRenderedPageBreak/>
+        <w:t xml:space="preserve">the </w:t>
+      </w:r>
+      <w:proofErr w:type="spellStart"/>
+      <w:r>
+        <w:t>PreAggregate</w:t>
+      </w:r>
+      <w:proofErr w:type="spellEnd"/>
+      <w:r>
+        <w:t xml:space="preserve"> index. For performance reasons it is highly recommended to use this option and install the database plugins.</w:t>
       </w:r>
     </w:p>
     <w:p>
@@ -845,25 +797,40 @@
         </w:numPr>
       </w:pPr>
       <w:r>
-        <w:t>Count, sum, minimum, maximum: tick the boxes for the aggregates you are going to use in your application. Please note that from these basic aggregates much more aggregates like e.g. mean can be derived, by dividing the sum by the count.</w:t>
-      </w:r>
-    </w:p>
-    <w:p/>
-    <w:p>
-      <w:r>
-        <w:br w:type="page"/>
-      </w:r>
-    </w:p>
-    <w:p>
-      <w:r>
-        <w:lastRenderedPageBreak/>
-        <w:t>After creating the store, a layer is created automatically. Looking similar to the screen shot below.</w:t>
-      </w:r>
+        <w:t xml:space="preserve">Enable query logging: ticking this box will turn on the logging of all </w:t>
+      </w:r>
+      <w:proofErr w:type="spellStart"/>
+      <w:r>
+        <w:t>PreAggregate</w:t>
+      </w:r>
+      <w:proofErr w:type="spellEnd"/>
+      <w:r>
+        <w:t xml:space="preserve"> queries into a separate table called </w:t>
+      </w:r>
+      <w:proofErr w:type="spellStart"/>
+      <w:r>
+        <w:t>pre_aggregate_logging</w:t>
+      </w:r>
+      <w:proofErr w:type="spellEnd"/>
+      <w:r>
+        <w:t>. This table will be automatically created.</w:t>
+      </w:r>
+    </w:p>
+    <w:p>
+      <w:r>
+        <w:t xml:space="preserve">After creating the store, a layer is created automatically. </w:t>
+      </w:r>
+      <w:proofErr w:type="gramStart"/>
+      <w:r>
+        <w:t>Looking similar to the screen shot below.</w:t>
+      </w:r>
+      <w:proofErr w:type="gramEnd"/>
     </w:p>
     <w:p>
       <w:r>
         <w:rPr>
           <w:noProof/>
+          <w:lang w:val="nl-NL" w:eastAsia="nl-NL"/>
         </w:rPr>
         <w:drawing>
           <wp:inline distT="0" distB="0" distL="0" distR="0">
@@ -883,7 +850,7 @@
                     </pic:cNvPicPr>
                   </pic:nvPicPr>
                   <pic:blipFill>
-                    <a:blip r:embed="rId14" cstate="print"/>
+                    <a:blip r:embed="rId15" cstate="print"/>
                     <a:srcRect/>
                     <a:stretch>
                       <a:fillRect/>
@@ -914,7 +881,19 @@
     </w:p>
     <w:p>
       <w:r>
-        <w:t xml:space="preserve">In the Data tab of the Edit Layer screen several actions have to be performed as indicated by the red boxes in the figure below. Specify the coordinate system of the application as EPSG:3857 since this is what is usually used for tile based map representations. Further state that the coordinate system translation is done in </w:t>
+        <w:t>In the Data tab of the Edit Layer screen several actions have to be performed as indicated by the red boxes in the figure below. Specify the coordinate system of the application as EPSG</w:t>
+      </w:r>
+      <w:proofErr w:type="gramStart"/>
+      <w:r>
+        <w:t>:3857</w:t>
+      </w:r>
+      <w:proofErr w:type="gramEnd"/>
+      <w:r>
+        <w:t xml:space="preserve"> since this is what is usually used for tile based map representations. </w:t>
+      </w:r>
+      <w:proofErr w:type="gramStart"/>
+      <w:r>
+        <w:t xml:space="preserve">Further state that the coordinate system translation is done in </w:t>
       </w:r>
       <w:proofErr w:type="spellStart"/>
       <w:r>
@@ -922,10 +901,24 @@
       </w:r>
       <w:proofErr w:type="spellEnd"/>
       <w:r>
-        <w:t>. Finally hit the “Compute from native bounds” to determine the bounding boxes.</w:t>
-      </w:r>
-    </w:p>
-    <w:p>
+        <w:t>.</w:t>
+      </w:r>
+      <w:proofErr w:type="gramEnd"/>
+      <w:r>
+        <w:t xml:space="preserve"> Finally hit the “Compute from native bounds” to determine the bounding boxes.</w:t>
+      </w:r>
+    </w:p>
+    <w:p>
+      <w:r>
+        <w:rPr>
+          <w:noProof/>
+        </w:rPr>
+        <w:pict>
+          <v:rect id="_x0000_s1026" style="position:absolute;margin-left:277.25pt;margin-top:216.25pt;width:38.15pt;height:10.2pt;z-index:251658240" filled="f" fillcolor="white [3201]" strokecolor="#c0504d [3205]" strokeweight="2.5pt">
+            <v:shadow color="#868686"/>
+          </v:rect>
+        </w:pict>
+      </w:r>
       <w:r>
         <w:rPr>
           <w:noProof/>
@@ -959,9 +952,10 @@
       <w:r>
         <w:rPr>
           <w:noProof/>
+          <w:lang w:val="nl-NL" w:eastAsia="nl-NL"/>
         </w:rPr>
         <w:drawing>
-          <wp:inline distT="0" distB="0" distL="0" distR="0">
+          <wp:inline distT="0" distB="0" distL="0" distR="0" wp14:anchorId="1CDA38C2" wp14:editId="7AC03E18">
             <wp:extent cx="3976414" cy="2627195"/>
             <wp:effectExtent l="19050" t="0" r="5036" b="0"/>
             <wp:docPr id="4" name="Picture 4"/>
@@ -978,7 +972,7 @@
                     </pic:cNvPicPr>
                   </pic:nvPicPr>
                   <pic:blipFill>
-                    <a:blip r:embed="rId15" cstate="print"/>
+                    <a:blip r:embed="rId16" cstate="print"/>
                     <a:srcRect/>
                     <a:stretch>
                       <a:fillRect/>
@@ -1009,26 +1003,27 @@
     </w:p>
     <w:p>
       <w:r>
-        <w:t>Next hit the Dimensions tab on the page to do some further adjustments assuming that you aggregation index has a time dimension.</w:t>
-      </w:r>
-    </w:p>
-    <w:p>
-      <w:r>
         <w:rPr>
           <w:noProof/>
         </w:rPr>
         <w:pict>
-          <v:rect id="_x0000_s1026" style="position:absolute;margin-left:277.25pt;margin-top:13.1pt;width:38.15pt;height:10.2pt;z-index:251658240" filled="f" fillcolor="white [3201]" strokecolor="#c0504d [3205]" strokeweight="2.5pt">
+          <v:rect id="_x0000_s1027" style="position:absolute;margin-left:277.25pt;margin-top:50.55pt;width:77.95pt;height:10.2pt;z-index:251659264" filled="f" fillcolor="white [3201]" strokecolor="#c0504d [3205]" strokeweight="2.5pt">
             <v:shadow color="#868686"/>
           </v:rect>
         </w:pict>
       </w:r>
       <w:r>
+        <w:t>Next hit the Dimensions tab on the page to do some further adjustments assuming that you aggregation index has a time dimension.</w:t>
+      </w:r>
+    </w:p>
+    <w:p>
+      <w:r>
         <w:rPr>
           <w:noProof/>
+          <w:lang w:val="nl-NL" w:eastAsia="nl-NL"/>
         </w:rPr>
         <w:drawing>
-          <wp:anchor distT="0" distB="0" distL="114300" distR="114300" simplePos="0" relativeHeight="251656190" behindDoc="0" locked="0" layoutInCell="1" allowOverlap="1">
+          <wp:anchor distT="0" distB="0" distL="114300" distR="114300" simplePos="0" relativeHeight="251656190" behindDoc="0" locked="0" layoutInCell="1" allowOverlap="1" wp14:anchorId="3DBF0EC7" wp14:editId="65A6C25B">
             <wp:simplePos x="933450" y="914400"/>
             <wp:positionH relativeFrom="margin">
               <wp:align>right</wp:align>
@@ -1053,7 +1048,7 @@
                     </pic:cNvPicPr>
                   </pic:nvPicPr>
                   <pic:blipFill>
-                    <a:blip r:embed="rId16" cstate="print"/>
+                    <a:blip r:embed="rId17" cstate="print"/>
                     <a:srcRect/>
                     <a:stretch>
                       <a:fillRect/>
@@ -1092,28 +1087,15 @@
       <w:r>
         <w:t>”. Please do not specify the end attribute. Select as Presentation the Continuous interval.</w:t>
       </w:r>
-    </w:p>
-    <w:p>
-      <w:r>
-        <w:rPr>
-          <w:noProof/>
-        </w:rPr>
-        <w:pict>
-          <v:rect id="_x0000_s1027" style="position:absolute;margin-left:277.25pt;margin-top:10.2pt;width:77.95pt;height:10.2pt;z-index:251659264" filled="f" fillcolor="white [3201]" strokecolor="#c0504d [3205]" strokeweight="2.5pt">
-            <v:shadow color="#868686"/>
-          </v:rect>
-        </w:pict>
-      </w:r>
+      <w:r>
+        <w:br/>
+      </w:r>
+      <w:bookmarkStart w:id="0" w:name="_GoBack"/>
+      <w:bookmarkEnd w:id="0"/>
       <w:r>
         <w:t>Then save the data.</w:t>
       </w:r>
     </w:p>
-    <w:p>
-      <w:r>
-        <w:br w:type="page"/>
-      </w:r>
-    </w:p>
-    <w:p/>
     <w:sectPr>
       <w:pgSz w:w="12240" w:h="15840"/>
       <w:pgMar w:top="1440" w:right="1440" w:bottom="1440" w:left="1440" w:header="720" w:footer="720" w:gutter="0"/>
@@ -1125,7 +1107,7 @@
 </file>
 
 <file path=word/numbering.xml><?xml version="1.0" encoding="utf-8"?>
-<w:numbering xmlns:ve="http://schemas.openxmlformats.org/markup-compatibility/2006" xmlns:o="urn:schemas-microsoft-com:office:office" xmlns:r="http://schemas.openxmlformats.org/officeDocument/2006/relationships" xmlns:m="http://schemas.openxmlformats.org/officeDocument/2006/math" xmlns:v="urn:schemas-microsoft-com:vml" xmlns:wp="http://schemas.openxmlformats.org/drawingml/2006/wordprocessingDrawing" xmlns:w10="urn:schemas-microsoft-com:office:word" xmlns:w="http://schemas.openxmlformats.org/wordprocessingml/2006/main" xmlns:wne="http://schemas.microsoft.com/office/word/2006/wordml">
+<w:numbering xmlns:wpc="http://schemas.microsoft.com/office/word/2010/wordprocessingCanvas" xmlns:mc="http://schemas.openxmlformats.org/markup-compatibility/2006" xmlns:o="urn:schemas-microsoft-com:office:office" xmlns:r="http://schemas.openxmlformats.org/officeDocument/2006/relationships" xmlns:m="http://schemas.openxmlformats.org/officeDocument/2006/math" xmlns:v="urn:schemas-microsoft-com:vml" xmlns:wp14="http://schemas.microsoft.com/office/word/2010/wordprocessingDrawing" xmlns:wp="http://schemas.openxmlformats.org/drawingml/2006/wordprocessingDrawing" xmlns:w10="urn:schemas-microsoft-com:office:word" xmlns:w="http://schemas.openxmlformats.org/wordprocessingml/2006/main" xmlns:w14="http://schemas.microsoft.com/office/word/2010/wordml" xmlns:wpg="http://schemas.microsoft.com/office/word/2010/wordprocessingGroup" xmlns:wpi="http://schemas.microsoft.com/office/word/2010/wordprocessingInk" xmlns:wne="http://schemas.microsoft.com/office/word/2006/wordml" xmlns:wps="http://schemas.microsoft.com/office/word/2010/wordprocessingShape" mc:Ignorable="w14 wp14">
   <w:abstractNum w:abstractNumId="0">
     <w:nsid w:val="375C7A97"/>
     <w:multiLevelType w:val="hybridMultilevel"/>
@@ -1362,7 +1344,7 @@
 </file>
 
 <file path=word/styles.xml><?xml version="1.0" encoding="utf-8"?>
-<w:styles xmlns:r="http://schemas.openxmlformats.org/officeDocument/2006/relationships" xmlns:w="http://schemas.openxmlformats.org/wordprocessingml/2006/main">
+<w:styles xmlns:mc="http://schemas.openxmlformats.org/markup-compatibility/2006" xmlns:r="http://schemas.openxmlformats.org/officeDocument/2006/relationships" xmlns:w="http://schemas.openxmlformats.org/wordprocessingml/2006/main" xmlns:w14="http://schemas.microsoft.com/office/word/2010/wordml" mc:Ignorable="w14">
   <w:docDefaults>
     <w:rPrDefault>
       <w:rPr>
@@ -1571,6 +1553,7 @@
   <w:style w:type="character" w:default="1" w:styleId="DefaultParagraphFont">
     <w:name w:val="Default Paragraph Font"/>
     <w:uiPriority w:val="1"/>
+    <w:semiHidden/>
     <w:unhideWhenUsed/>
   </w:style>
   <w:style w:type="table" w:default="1" w:styleId="TableNormal">
@@ -1578,7 +1561,6 @@
     <w:uiPriority w:val="99"/>
     <w:semiHidden/>
     <w:unhideWhenUsed/>
-    <w:qFormat/>
     <w:tblPr>
       <w:tblInd w:w="0" w:type="dxa"/>
       <w:tblCellMar>
@@ -1674,6 +1656,196 @@
       <w:bCs/>
       <w:color w:val="4F81BD" w:themeColor="accent1"/>
     </w:rPr>
+  </w:style>
+</w:styles>
+</file>
+
+<file path=word/stylesWithEffects.xml><?xml version="1.0" encoding="utf-8"?>
+<w:styles xmlns:wpc="http://schemas.microsoft.com/office/word/2010/wordprocessingCanvas" xmlns:mc="http://schemas.openxmlformats.org/markup-compatibility/2006" xmlns:o="urn:schemas-microsoft-com:office:office" xmlns:r="http://schemas.openxmlformats.org/officeDocument/2006/relationships" xmlns:m="http://schemas.openxmlformats.org/officeDocument/2006/math" xmlns:v="urn:schemas-microsoft-com:vml" xmlns:wp14="http://schemas.microsoft.com/office/word/2010/wordprocessingDrawing" xmlns:wp="http://schemas.openxmlformats.org/drawingml/2006/wordprocessingDrawing" xmlns:w10="urn:schemas-microsoft-com:office:word" xmlns:w="http://schemas.openxmlformats.org/wordprocessingml/2006/main" xmlns:w14="http://schemas.microsoft.com/office/word/2010/wordml" xmlns:wpg="http://schemas.microsoft.com/office/word/2010/wordprocessingGroup" xmlns:wpi="http://schemas.microsoft.com/office/word/2010/wordprocessingInk" xmlns:wne="http://schemas.microsoft.com/office/word/2006/wordml" xmlns:wps="http://schemas.microsoft.com/office/word/2010/wordprocessingShape" mc:Ignorable="w14 wp14">
+  <w:docDefaults>
+    <w:rPrDefault>
+      <w:rPr>
+        <w:rFonts w:asciiTheme="minorHAnsi" w:eastAsiaTheme="minorEastAsia" w:hAnsiTheme="minorHAnsi" w:cstheme="minorBidi"/>
+        <w:sz w:val="22"/>
+        <w:szCs w:val="22"/>
+        <w:lang w:val="nl-NL" w:eastAsia="nl-NL" w:bidi="ar-SA"/>
+      </w:rPr>
+    </w:rPrDefault>
+    <w:pPrDefault>
+      <w:pPr>
+        <w:spacing w:after="200" w:line="276" w:lineRule="auto"/>
+      </w:pPr>
+    </w:pPrDefault>
+  </w:docDefaults>
+  <w:latentStyles w:defLockedState="0" w:defUIPriority="99" w:defSemiHidden="1" w:defUnhideWhenUsed="1" w:defQFormat="0" w:count="267">
+    <w:lsdException w:name="Normal" w:semiHidden="0" w:uiPriority="0" w:unhideWhenUsed="0" w:qFormat="1"/>
+    <w:lsdException w:name="heading 1" w:semiHidden="0" w:uiPriority="9" w:unhideWhenUsed="0" w:qFormat="1"/>
+    <w:lsdException w:name="heading 2" w:uiPriority="9" w:qFormat="1"/>
+    <w:lsdException w:name="heading 3" w:uiPriority="9" w:qFormat="1"/>
+    <w:lsdException w:name="heading 4" w:uiPriority="9" w:qFormat="1"/>
+    <w:lsdException w:name="heading 5" w:uiPriority="9" w:qFormat="1"/>
+    <w:lsdException w:name="heading 6" w:uiPriority="9" w:qFormat="1"/>
+    <w:lsdException w:name="heading 7" w:uiPriority="9" w:qFormat="1"/>
+    <w:lsdException w:name="heading 8" w:uiPriority="9" w:qFormat="1"/>
+    <w:lsdException w:name="heading 9" w:uiPriority="9" w:qFormat="1"/>
+    <w:lsdException w:name="toc 1" w:uiPriority="39"/>
+    <w:lsdException w:name="toc 2" w:uiPriority="39"/>
+    <w:lsdException w:name="toc 3" w:uiPriority="39"/>
+    <w:lsdException w:name="toc 4" w:uiPriority="39"/>
+    <w:lsdException w:name="toc 5" w:uiPriority="39"/>
+    <w:lsdException w:name="toc 6" w:uiPriority="39"/>
+    <w:lsdException w:name="toc 7" w:uiPriority="39"/>
+    <w:lsdException w:name="toc 8" w:uiPriority="39"/>
+    <w:lsdException w:name="toc 9" w:uiPriority="39"/>
+    <w:lsdException w:name="caption" w:uiPriority="35" w:qFormat="1"/>
+    <w:lsdException w:name="Title" w:semiHidden="0" w:uiPriority="10" w:unhideWhenUsed="0" w:qFormat="1"/>
+    <w:lsdException w:name="Default Paragraph Font" w:uiPriority="1"/>
+    <w:lsdException w:name="Subtitle" w:semiHidden="0" w:uiPriority="11" w:unhideWhenUsed="0" w:qFormat="1"/>
+    <w:lsdException w:name="Strong" w:semiHidden="0" w:uiPriority="22" w:unhideWhenUsed="0" w:qFormat="1"/>
+    <w:lsdException w:name="Emphasis" w:semiHidden="0" w:uiPriority="20" w:unhideWhenUsed="0" w:qFormat="1"/>
+    <w:lsdException w:name="Table Grid" w:semiHidden="0" w:uiPriority="59" w:unhideWhenUsed="0"/>
+    <w:lsdException w:name="Placeholder Text" w:unhideWhenUsed="0"/>
+    <w:lsdException w:name="No Spacing" w:semiHidden="0" w:uiPriority="1" w:unhideWhenUsed="0" w:qFormat="1"/>
+    <w:lsdException w:name="Light Shading" w:semiHidden="0" w:uiPriority="60" w:unhideWhenUsed="0"/>
+    <w:lsdException w:name="Light List" w:semiHidden="0" w:uiPriority="61" w:unhideWhenUsed="0"/>
+    <w:lsdException w:name="Light Grid" w:semiHidden="0" w:uiPriority="62" w:unhideWhenUsed="0"/>
+    <w:lsdException w:name="Medium Shading 1" w:semiHidden="0" w:uiPriority="63" w:unhideWhenUsed="0"/>
+    <w:lsdException w:name="Medium Shading 2" w:semiHidden="0" w:uiPriority="64" w:unhideWhenUsed="0"/>
+    <w:lsdException w:name="Medium List 1" w:semiHidden="0" w:uiPriority="65" w:unhideWhenUsed="0"/>
+    <w:lsdException w:name="Medium List 2" w:semiHidden="0" w:uiPriority="66" w:unhideWhenUsed="0"/>
+    <w:lsdException w:name="Medium Grid 1" w:semiHidden="0" w:uiPriority="67" w:unhideWhenUsed="0"/>
+    <w:lsdException w:name="Medium Grid 2" w:semiHidden="0" w:uiPriority="68" w:unhideWhenUsed="0"/>
+    <w:lsdException w:name="Medium Grid 3" w:semiHidden="0" w:uiPriority="69" w:unhideWhenUsed="0"/>
+    <w:lsdException w:name="Dark List" w:semiHidden="0" w:uiPriority="70" w:unhideWhenUsed="0"/>
+    <w:lsdException w:name="Colorful Shading" w:semiHidden="0" w:uiPriority="71" w:unhideWhenUsed="0"/>
+    <w:lsdException w:name="Colorful List" w:semiHidden="0" w:uiPriority="72" w:unhideWhenUsed="0"/>
+    <w:lsdException w:name="Colorful Grid" w:semiHidden="0" w:uiPriority="73" w:unhideWhenUsed="0"/>
+    <w:lsdException w:name="Light Shading Accent 1" w:semiHidden="0" w:uiPriority="60" w:unhideWhenUsed="0"/>
+    <w:lsdException w:name="Light List Accent 1" w:semiHidden="0" w:uiPriority="61" w:unhideWhenUsed="0"/>
+    <w:lsdException w:name="Light Grid Accent 1" w:semiHidden="0" w:uiPriority="62" w:unhideWhenUsed="0"/>
+    <w:lsdException w:name="Medium Shading 1 Accent 1" w:semiHidden="0" w:uiPriority="63" w:unhideWhenUsed="0"/>
+    <w:lsdException w:name="Medium Shading 2 Accent 1" w:semiHidden="0" w:uiPriority="64" w:unhideWhenUsed="0"/>
+    <w:lsdException w:name="Medium List 1 Accent 1" w:semiHidden="0" w:uiPriority="65" w:unhideWhenUsed="0"/>
+    <w:lsdException w:name="Revision" w:unhideWhenUsed="0"/>
+    <w:lsdException w:name="List Paragraph" w:semiHidden="0" w:uiPriority="34" w:unhideWhenUsed="0" w:qFormat="1"/>
+    <w:lsdException w:name="Quote" w:semiHidden="0" w:uiPriority="29" w:unhideWhenUsed="0" w:qFormat="1"/>
+    <w:lsdException w:name="Intense Quote" w:semiHidden="0" w:uiPriority="30" w:unhideWhenUsed="0" w:qFormat="1"/>
+    <w:lsdException w:name="Medium List 2 Accent 1" w:semiHidden="0" w:uiPriority="66" w:unhideWhenUsed="0"/>
+    <w:lsdException w:name="Medium Grid 1 Accent 1" w:semiHidden="0" w:uiPriority="67" w:unhideWhenUsed="0"/>
+    <w:lsdException w:name="Medium Grid 2 Accent 1" w:semiHidden="0" w:uiPriority="68" w:unhideWhenUsed="0"/>
+    <w:lsdException w:name="Medium Grid 3 Accent 1" w:semiHidden="0" w:uiPriority="69" w:unhideWhenUsed="0"/>
+    <w:lsdException w:name="Dark List Accent 1" w:semiHidden="0" w:uiPriority="70" w:unhideWhenUsed="0"/>
+    <w:lsdException w:name="Colorful Shading Accent 1" w:semiHidden="0" w:uiPriority="71" w:unhideWhenUsed="0"/>
+    <w:lsdException w:name="Colorful List Accent 1" w:semiHidden="0" w:uiPriority="72" w:unhideWhenUsed="0"/>
+    <w:lsdException w:name="Colorful Grid Accent 1" w:semiHidden="0" w:uiPriority="73" w:unhideWhenUsed="0"/>
+    <w:lsdException w:name="Light Shading Accent 2" w:semiHidden="0" w:uiPriority="60" w:unhideWhenUsed="0"/>
+    <w:lsdException w:name="Light List Accent 2" w:semiHidden="0" w:uiPriority="61" w:unhideWhenUsed="0"/>
+    <w:lsdException w:name="Light Grid Accent 2" w:semiHidden="0" w:uiPriority="62" w:unhideWhenUsed="0"/>
+    <w:lsdException w:name="Medium Shading 1 Accent 2" w:semiHidden="0" w:uiPriority="63" w:unhideWhenUsed="0"/>
+    <w:lsdException w:name="Medium Shading 2 Accent 2" w:semiHidden="0" w:uiPriority="64" w:unhideWhenUsed="0"/>
+    <w:lsdException w:name="Medium List 1 Accent 2" w:semiHidden="0" w:uiPriority="65" w:unhideWhenUsed="0"/>
+    <w:lsdException w:name="Medium List 2 Accent 2" w:semiHidden="0" w:uiPriority="66" w:unhideWhenUsed="0"/>
+    <w:lsdException w:name="Medium Grid 1 Accent 2" w:semiHidden="0" w:uiPriority="67" w:unhideWhenUsed="0"/>
+    <w:lsdException w:name="Medium Grid 2 Accent 2" w:semiHidden="0" w:uiPriority="68" w:unhideWhenUsed="0"/>
+    <w:lsdException w:name="Medium Grid 3 Accent 2" w:semiHidden="0" w:uiPriority="69" w:unhideWhenUsed="0"/>
+    <w:lsdException w:name="Dark List Accent 2" w:semiHidden="0" w:uiPriority="70" w:unhideWhenUsed="0"/>
+    <w:lsdException w:name="Colorful Shading Accent 2" w:semiHidden="0" w:uiPriority="71" w:unhideWhenUsed="0"/>
+    <w:lsdException w:name="Colorful List Accent 2" w:semiHidden="0" w:uiPriority="72" w:unhideWhenUsed="0"/>
+    <w:lsdException w:name="Colorful Grid Accent 2" w:semiHidden="0" w:uiPriority="73" w:unhideWhenUsed="0"/>
+    <w:lsdException w:name="Light Shading Accent 3" w:semiHidden="0" w:uiPriority="60" w:unhideWhenUsed="0"/>
+    <w:lsdException w:name="Light List Accent 3" w:semiHidden="0" w:uiPriority="61" w:unhideWhenUsed="0"/>
+    <w:lsdException w:name="Light Grid Accent 3" w:semiHidden="0" w:uiPriority="62" w:unhideWhenUsed="0"/>
+    <w:lsdException w:name="Medium Shading 1 Accent 3" w:semiHidden="0" w:uiPriority="63" w:unhideWhenUsed="0"/>
+    <w:lsdException w:name="Medium Shading 2 Accent 3" w:semiHidden="0" w:uiPriority="64" w:unhideWhenUsed="0"/>
+    <w:lsdException w:name="Medium List 1 Accent 3" w:semiHidden="0" w:uiPriority="65" w:unhideWhenUsed="0"/>
+    <w:lsdException w:name="Medium List 2 Accent 3" w:semiHidden="0" w:uiPriority="66" w:unhideWhenUsed="0"/>
+    <w:lsdException w:name="Medium Grid 1 Accent 3" w:semiHidden="0" w:uiPriority="67" w:unhideWhenUsed="0"/>
+    <w:lsdException w:name="Medium Grid 2 Accent 3" w:semiHidden="0" w:uiPriority="68" w:unhideWhenUsed="0"/>
+    <w:lsdException w:name="Medium Grid 3 Accent 3" w:semiHidden="0" w:uiPriority="69" w:unhideWhenUsed="0"/>
+    <w:lsdException w:name="Dark List Accent 3" w:semiHidden="0" w:uiPriority="70" w:unhideWhenUsed="0"/>
+    <w:lsdException w:name="Colorful Shading Accent 3" w:semiHidden="0" w:uiPriority="71" w:unhideWhenUsed="0"/>
+    <w:lsdException w:name="Colorful List Accent 3" w:semiHidden="0" w:uiPriority="72" w:unhideWhenUsed="0"/>
+    <w:lsdException w:name="Colorful Grid Accent 3" w:semiHidden="0" w:uiPriority="73" w:unhideWhenUsed="0"/>
+    <w:lsdException w:name="Light Shading Accent 4" w:semiHidden="0" w:uiPriority="60" w:unhideWhenUsed="0"/>
+    <w:lsdException w:name="Light List Accent 4" w:semiHidden="0" w:uiPriority="61" w:unhideWhenUsed="0"/>
+    <w:lsdException w:name="Light Grid Accent 4" w:semiHidden="0" w:uiPriority="62" w:unhideWhenUsed="0"/>
+    <w:lsdException w:name="Medium Shading 1 Accent 4" w:semiHidden="0" w:uiPriority="63" w:unhideWhenUsed="0"/>
+    <w:lsdException w:name="Medium Shading 2 Accent 4" w:semiHidden="0" w:uiPriority="64" w:unhideWhenUsed="0"/>
+    <w:lsdException w:name="Medium List 1 Accent 4" w:semiHidden="0" w:uiPriority="65" w:unhideWhenUsed="0"/>
+    <w:lsdException w:name="Medium List 2 Accent 4" w:semiHidden="0" w:uiPriority="66" w:unhideWhenUsed="0"/>
+    <w:lsdException w:name="Medium Grid 1 Accent 4" w:semiHidden="0" w:uiPriority="67" w:unhideWhenUsed="0"/>
+    <w:lsdException w:name="Medium Grid 2 Accent 4" w:semiHidden="0" w:uiPriority="68" w:unhideWhenUsed="0"/>
+    <w:lsdException w:name="Medium Grid 3 Accent 4" w:semiHidden="0" w:uiPriority="69" w:unhideWhenUsed="0"/>
+    <w:lsdException w:name="Dark List Accent 4" w:semiHidden="0" w:uiPriority="70" w:unhideWhenUsed="0"/>
+    <w:lsdException w:name="Colorful Shading Accent 4" w:semiHidden="0" w:uiPriority="71" w:unhideWhenUsed="0"/>
+    <w:lsdException w:name="Colorful List Accent 4" w:semiHidden="0" w:uiPriority="72" w:unhideWhenUsed="0"/>
+    <w:lsdException w:name="Colorful Grid Accent 4" w:semiHidden="0" w:uiPriority="73" w:unhideWhenUsed="0"/>
+    <w:lsdException w:name="Light Shading Accent 5" w:semiHidden="0" w:uiPriority="60" w:unhideWhenUsed="0"/>
+    <w:lsdException w:name="Light List Accent 5" w:semiHidden="0" w:uiPriority="61" w:unhideWhenUsed="0"/>
+    <w:lsdException w:name="Light Grid Accent 5" w:semiHidden="0" w:uiPriority="62" w:unhideWhenUsed="0"/>
+    <w:lsdException w:name="Medium Shading 1 Accent 5" w:semiHidden="0" w:uiPriority="63" w:unhideWhenUsed="0"/>
+    <w:lsdException w:name="Medium Shading 2 Accent 5" w:semiHidden="0" w:uiPriority="64" w:unhideWhenUsed="0"/>
+    <w:lsdException w:name="Medium List 1 Accent 5" w:semiHidden="0" w:uiPriority="65" w:unhideWhenUsed="0"/>
+    <w:lsdException w:name="Medium List 2 Accent 5" w:semiHidden="0" w:uiPriority="66" w:unhideWhenUsed="0"/>
+    <w:lsdException w:name="Medium Grid 1 Accent 5" w:semiHidden="0" w:uiPriority="67" w:unhideWhenUsed="0"/>
+    <w:lsdException w:name="Medium Grid 2 Accent 5" w:semiHidden="0" w:uiPriority="68" w:unhideWhenUsed="0"/>
+    <w:lsdException w:name="Medium Grid 3 Accent 5" w:semiHidden="0" w:uiPriority="69" w:unhideWhenUsed="0"/>
+    <w:lsdException w:name="Dark List Accent 5" w:semiHidden="0" w:uiPriority="70" w:unhideWhenUsed="0"/>
+    <w:lsdException w:name="Colorful Shading Accent 5" w:semiHidden="0" w:uiPriority="71" w:unhideWhenUsed="0"/>
+    <w:lsdException w:name="Colorful List Accent 5" w:semiHidden="0" w:uiPriority="72" w:unhideWhenUsed="0"/>
+    <w:lsdException w:name="Colorful Grid Accent 5" w:semiHidden="0" w:uiPriority="73" w:unhideWhenUsed="0"/>
+    <w:lsdException w:name="Light Shading Accent 6" w:semiHidden="0" w:uiPriority="60" w:unhideWhenUsed="0"/>
+    <w:lsdException w:name="Light List Accent 6" w:semiHidden="0" w:uiPriority="61" w:unhideWhenUsed="0"/>
+    <w:lsdException w:name="Light Grid Accent 6" w:semiHidden="0" w:uiPriority="62" w:unhideWhenUsed="0"/>
+    <w:lsdException w:name="Medium Shading 1 Accent 6" w:semiHidden="0" w:uiPriority="63" w:unhideWhenUsed="0"/>
+    <w:lsdException w:name="Medium Shading 2 Accent 6" w:semiHidden="0" w:uiPriority="64" w:unhideWhenUsed="0"/>
+    <w:lsdException w:name="Medium List 1 Accent 6" w:semiHidden="0" w:uiPriority="65" w:unhideWhenUsed="0"/>
+    <w:lsdException w:name="Medium List 2 Accent 6" w:semiHidden="0" w:uiPriority="66" w:unhideWhenUsed="0"/>
+    <w:lsdException w:name="Medium Grid 1 Accent 6" w:semiHidden="0" w:uiPriority="67" w:unhideWhenUsed="0"/>
+    <w:lsdException w:name="Medium Grid 2 Accent 6" w:semiHidden="0" w:uiPriority="68" w:unhideWhenUsed="0"/>
+    <w:lsdException w:name="Medium Grid 3 Accent 6" w:semiHidden="0" w:uiPriority="69" w:unhideWhenUsed="0"/>
+    <w:lsdException w:name="Dark List Accent 6" w:semiHidden="0" w:uiPriority="70" w:unhideWhenUsed="0"/>
+    <w:lsdException w:name="Colorful Shading Accent 6" w:semiHidden="0" w:uiPriority="71" w:unhideWhenUsed="0"/>
+    <w:lsdException w:name="Colorful List Accent 6" w:semiHidden="0" w:uiPriority="72" w:unhideWhenUsed="0"/>
+    <w:lsdException w:name="Colorful Grid Accent 6" w:semiHidden="0" w:uiPriority="73" w:unhideWhenUsed="0"/>
+    <w:lsdException w:name="Subtle Emphasis" w:semiHidden="0" w:uiPriority="19" w:unhideWhenUsed="0" w:qFormat="1"/>
+    <w:lsdException w:name="Intense Emphasis" w:semiHidden="0" w:uiPriority="21" w:unhideWhenUsed="0" w:qFormat="1"/>
+    <w:lsdException w:name="Subtle Reference" w:semiHidden="0" w:uiPriority="31" w:unhideWhenUsed="0" w:qFormat="1"/>
+    <w:lsdException w:name="Intense Reference" w:semiHidden="0" w:uiPriority="32" w:unhideWhenUsed="0" w:qFormat="1"/>
+    <w:lsdException w:name="Book Title" w:semiHidden="0" w:uiPriority="33" w:unhideWhenUsed="0" w:qFormat="1"/>
+    <w:lsdException w:name="Bibliography" w:uiPriority="37"/>
+    <w:lsdException w:name="TOC Heading" w:uiPriority="39" w:qFormat="1"/>
+  </w:latentStyles>
+  <w:style w:type="paragraph" w:default="1" w:styleId="Normal">
+    <w:name w:val="Normal"/>
+    <w:qFormat/>
+  </w:style>
+  <w:style w:type="character" w:default="1" w:styleId="DefaultParagraphFont">
+    <w:name w:val="Default Paragraph Font"/>
+    <w:uiPriority w:val="1"/>
+    <w:semiHidden/>
+    <w:unhideWhenUsed/>
+  </w:style>
+  <w:style w:type="table" w:default="1" w:styleId="TableNormal">
+    <w:name w:val="Normal Table"/>
+    <w:uiPriority w:val="99"/>
+    <w:semiHidden/>
+    <w:unhideWhenUsed/>
+    <w:tblPr>
+      <w:tblInd w:w="0" w:type="dxa"/>
+      <w:tblCellMar>
+        <w:top w:w="0" w:type="dxa"/>
+        <w:left w:w="108" w:type="dxa"/>
+        <w:bottom w:w="0" w:type="dxa"/>
+        <w:right w:w="108" w:type="dxa"/>
+      </w:tblCellMar>
+    </w:tblPr>
+  </w:style>
+  <w:style w:type="numbering" w:default="1" w:styleId="NoList">
+    <w:name w:val="No List"/>
+    <w:uiPriority w:val="99"/>
+    <w:semiHidden/>
+    <w:unhideWhenUsed/>
   </w:style>
 </w:styles>
 </file>
@@ -1966,7 +2138,7 @@
 </file>
 
 <file path=customXml/itemProps1.xml><?xml version="1.0" encoding="utf-8"?>
-<ds:datastoreItem xmlns:ds="http://schemas.openxmlformats.org/officeDocument/2006/customXml" ds:itemID="{E2F98488-9E04-4816-8F13-72D83BD31C08}">
+<ds:datastoreItem xmlns:ds="http://schemas.openxmlformats.org/officeDocument/2006/customXml" ds:itemID="{8B315116-D248-400C-BAD3-5051892562A2}">
   <ds:schemaRefs>
     <ds:schemaRef ds:uri="http://schemas.openxmlformats.org/officeDocument/2006/bibliography"/>
   </ds:schemaRefs>

</xml_diff>